<commit_message>
Saved local changes before merging with remote
</commit_message>
<xml_diff>
--- a/module-2/Rizal_module2.2_screenshots.docx
+++ b/module-2/Rizal_module2.2_screenshots.docx
@@ -26,6 +26,9 @@
     </w:p>
     <w:p>
       <w:r>
+        <w:rPr>
+          <w:noProof/>
+        </w:rPr>
         <w:drawing>
           <wp:inline distT="0" distB="0" distL="0" distR="0" wp14:anchorId="0212FCEF" wp14:editId="2CB8226E">
             <wp:extent cx="5943600" cy="2769235"/>
@@ -66,6 +69,9 @@
         <w:br/>
       </w:r>
       <w:r>
+        <w:rPr>
+          <w:noProof/>
+        </w:rPr>
         <w:drawing>
           <wp:inline distT="0" distB="0" distL="0" distR="0" wp14:anchorId="27EAE8BF" wp14:editId="6F23DFAB">
             <wp:extent cx="5943600" cy="2475230"/>
@@ -110,6 +116,9 @@
     </w:p>
     <w:p>
       <w:r>
+        <w:rPr>
+          <w:noProof/>
+        </w:rPr>
         <w:lastRenderedPageBreak/>
         <w:drawing>
           <wp:inline distT="0" distB="0" distL="0" distR="0" wp14:anchorId="3F13517F" wp14:editId="6386C504">
@@ -151,6 +160,9 @@
         <w:br/>
       </w:r>
       <w:r>
+        <w:rPr>
+          <w:noProof/>
+        </w:rPr>
         <w:drawing>
           <wp:inline distT="0" distB="0" distL="0" distR="0" wp14:anchorId="028160C7" wp14:editId="1CD10663">
             <wp:extent cx="5943600" cy="2599055"/>
@@ -198,6 +210,9 @@
         <w:br/>
       </w:r>
       <w:r>
+        <w:rPr>
+          <w:noProof/>
+        </w:rPr>
         <w:drawing>
           <wp:inline distT="0" distB="0" distL="0" distR="0" wp14:anchorId="74A15EAC" wp14:editId="6E9923F8">
             <wp:extent cx="5943600" cy="2903220"/>
@@ -235,7 +250,45 @@
         </w:drawing>
       </w:r>
     </w:p>
-    <w:p/>
+    <w:p>
+      <w:r>
+        <w:drawing>
+          <wp:inline distT="0" distB="0" distL="0" distR="0" wp14:anchorId="4E3A4C49" wp14:editId="0DDD744D">
+            <wp:extent cx="5943600" cy="2383790"/>
+            <wp:effectExtent l="0" t="0" r="0" b="0"/>
+            <wp:docPr id="1503800808" name="Picture 1" descr="A screenshot of a computer&#10;&#10;Description automatically generated"/>
+            <wp:cNvGraphicFramePr>
+              <a:graphicFrameLocks xmlns:a="http://schemas.openxmlformats.org/drawingml/2006/main" noChangeAspect="1"/>
+            </wp:cNvGraphicFramePr>
+            <a:graphic xmlns:a="http://schemas.openxmlformats.org/drawingml/2006/main">
+              <a:graphicData uri="http://schemas.openxmlformats.org/drawingml/2006/picture">
+                <pic:pic xmlns:pic="http://schemas.openxmlformats.org/drawingml/2006/picture">
+                  <pic:nvPicPr>
+                    <pic:cNvPr id="1503800808" name="Picture 1" descr="A screenshot of a computer&#10;&#10;Description automatically generated"/>
+                    <pic:cNvPicPr/>
+                  </pic:nvPicPr>
+                  <pic:blipFill>
+                    <a:blip r:embed="rId9"/>
+                    <a:stretch>
+                      <a:fillRect/>
+                    </a:stretch>
+                  </pic:blipFill>
+                  <pic:spPr>
+                    <a:xfrm>
+                      <a:off x="0" y="0"/>
+                      <a:ext cx="5943600" cy="2383790"/>
+                    </a:xfrm>
+                    <a:prstGeom prst="rect">
+                      <a:avLst/>
+                    </a:prstGeom>
+                  </pic:spPr>
+                </pic:pic>
+              </a:graphicData>
+            </a:graphic>
+          </wp:inline>
+        </w:drawing>
+      </w:r>
+    </w:p>
     <w:sectPr>
       <w:pgSz w:w="12240" w:h="15840"/>
       <w:pgMar w:top="1440" w:right="1440" w:bottom="1440" w:left="1440" w:header="720" w:footer="720" w:gutter="0"/>

</xml_diff>